<commit_message>
Add Footer and Header
</commit_message>
<xml_diff>
--- a/Code change log.docx
+++ b/Code change log.docx
@@ -2,14 +2,6 @@
 <file path=word/document.xml><?xml version="1.0" encoding="utf-8"?>
 <w:document xmlns:wpc="http://schemas.microsoft.com/office/word/2010/wordprocessingCanvas" xmlns:mc="http://schemas.openxmlformats.org/markup-compatibility/2006" xmlns:o="urn:schemas-microsoft-com:office:office" xmlns:r="http://schemas.openxmlformats.org/officeDocument/2006/relationships" xmlns:m="http://schemas.openxmlformats.org/officeDocument/2006/math" xmlns:v="urn:schemas-microsoft-com:vml" xmlns:wp14="http://schemas.microsoft.com/office/word/2010/wordprocessingDrawing" xmlns:wp="http://schemas.openxmlformats.org/drawingml/2006/wordprocessingDrawing" xmlns:w10="urn:schemas-microsoft-com:office:word" xmlns:w="http://schemas.openxmlformats.org/wordprocessingml/2006/main" xmlns:w14="http://schemas.microsoft.com/office/word/2010/wordml" xmlns:w15="http://schemas.microsoft.com/office/word/2012/wordml" xmlns:wpg="http://schemas.microsoft.com/office/word/2010/wordprocessingGroup" xmlns:wpi="http://schemas.microsoft.com/office/word/2010/wordprocessingInk" xmlns:wne="http://schemas.microsoft.com/office/word/2006/wordml" xmlns:wps="http://schemas.microsoft.com/office/word/2010/wordprocessingShape" mc:Ignorable="w14 w15 wp14">
   <w:body>
-    <w:p>
-      <w:pPr>
-        <w:pStyle w:val="Heading1"/>
-      </w:pPr>
-      <w:r>
-        <w:t>Code change log</w:t>
-      </w:r>
-    </w:p>
     <w:p>
       <w:pPr>
         <w:pStyle w:val="Subtitle"/>
@@ -303,7 +295,7 @@
       <w:tr>
         <w:trPr>
           <w:cnfStyle w:val="000000100000" w:firstRow="0" w:lastRow="0" w:firstColumn="0" w:lastColumn="0" w:oddVBand="0" w:evenVBand="0" w:oddHBand="1" w:evenHBand="0" w:firstRowFirstColumn="0" w:firstRowLastColumn="0" w:lastRowFirstColumn="0" w:lastRowLastColumn="0"/>
-          <w:trHeight w:val="3980"/>
+          <w:trHeight w:val="4703"/>
         </w:trPr>
         <w:tc>
           <w:tcPr>
@@ -408,6 +400,8 @@
       <w:bookmarkEnd w:id="0"/>
     </w:p>
     <w:sectPr>
+      <w:headerReference w:type="default" r:id="rId6"/>
+      <w:footerReference w:type="default" r:id="rId7"/>
       <w:pgSz w:w="15840" w:h="12240" w:orient="landscape"/>
       <w:pgMar w:top="993" w:right="1440" w:bottom="1440" w:left="1440" w:header="708" w:footer="708" w:gutter="0"/>
       <w:cols w:space="708"/>
@@ -415,6 +409,136 @@
     </w:sectPr>
   </w:body>
 </w:document>
+</file>
+
+<file path=word/endnotes.xml><?xml version="1.0" encoding="utf-8"?>
+<w:endnotes xmlns:wpc="http://schemas.microsoft.com/office/word/2010/wordprocessingCanvas" xmlns:mc="http://schemas.openxmlformats.org/markup-compatibility/2006" xmlns:o="urn:schemas-microsoft-com:office:office" xmlns:r="http://schemas.openxmlformats.org/officeDocument/2006/relationships" xmlns:m="http://schemas.openxmlformats.org/officeDocument/2006/math" xmlns:v="urn:schemas-microsoft-com:vml" xmlns:wp14="http://schemas.microsoft.com/office/word/2010/wordprocessingDrawing" xmlns:wp="http://schemas.openxmlformats.org/drawingml/2006/wordprocessingDrawing" xmlns:w10="urn:schemas-microsoft-com:office:word" xmlns:w="http://schemas.openxmlformats.org/wordprocessingml/2006/main" xmlns:w14="http://schemas.microsoft.com/office/word/2010/wordml" xmlns:w15="http://schemas.microsoft.com/office/word/2012/wordml" xmlns:wpg="http://schemas.microsoft.com/office/word/2010/wordprocessingGroup" xmlns:wpi="http://schemas.microsoft.com/office/word/2010/wordprocessingInk" xmlns:wne="http://schemas.microsoft.com/office/word/2006/wordml" xmlns:wps="http://schemas.microsoft.com/office/word/2010/wordprocessingShape" mc:Ignorable="w14 w15 wp14">
+  <w:endnote w:type="separator" w:id="-1">
+    <w:p>
+      <w:pPr>
+        <w:spacing w:after="0" w:line="240" w:lineRule="auto"/>
+      </w:pPr>
+      <w:r>
+        <w:separator/>
+      </w:r>
+    </w:p>
+  </w:endnote>
+  <w:endnote w:type="continuationSeparator" w:id="0">
+    <w:p>
+      <w:pPr>
+        <w:spacing w:after="0" w:line="240" w:lineRule="auto"/>
+      </w:pPr>
+      <w:r>
+        <w:continuationSeparator/>
+      </w:r>
+    </w:p>
+  </w:endnote>
+</w:endnotes>
+</file>
+
+<file path=word/footer1.xml><?xml version="1.0" encoding="utf-8"?>
+<w:ftr xmlns:wpc="http://schemas.microsoft.com/office/word/2010/wordprocessingCanvas" xmlns:mc="http://schemas.openxmlformats.org/markup-compatibility/2006" xmlns:o="urn:schemas-microsoft-com:office:office" xmlns:r="http://schemas.openxmlformats.org/officeDocument/2006/relationships" xmlns:m="http://schemas.openxmlformats.org/officeDocument/2006/math" xmlns:v="urn:schemas-microsoft-com:vml" xmlns:wp14="http://schemas.microsoft.com/office/word/2010/wordprocessingDrawing" xmlns:wp="http://schemas.openxmlformats.org/drawingml/2006/wordprocessingDrawing" xmlns:w10="urn:schemas-microsoft-com:office:word" xmlns:w="http://schemas.openxmlformats.org/wordprocessingml/2006/main" xmlns:w14="http://schemas.microsoft.com/office/word/2010/wordml" xmlns:w15="http://schemas.microsoft.com/office/word/2012/wordml" xmlns:wpg="http://schemas.microsoft.com/office/word/2010/wordprocessingGroup" xmlns:wpi="http://schemas.microsoft.com/office/word/2010/wordprocessingInk" xmlns:wne="http://schemas.microsoft.com/office/word/2006/wordml" xmlns:wps="http://schemas.microsoft.com/office/word/2010/wordprocessingShape" mc:Ignorable="w14 w15 wp14">
+  <w:p>
+    <w:pPr>
+      <w:pStyle w:val="Footer"/>
+    </w:pPr>
+    <w:r>
+      <w:rPr>
+        <w:color w:val="7F7F7F" w:themeColor="background1" w:themeShade="7F"/>
+        <w:spacing w:val="60"/>
+      </w:rPr>
+      <w:t>Page</w:t>
+    </w:r>
+    <w:r>
+      <w:t xml:space="preserve"> | </w:t>
+    </w:r>
+    <w:r>
+      <w:fldChar w:fldCharType="begin"/>
+    </w:r>
+    <w:r>
+      <w:instrText xml:space="preserve"> PAGE   \* MERGEFORMAT </w:instrText>
+    </w:r>
+    <w:r>
+      <w:fldChar w:fldCharType="separate"/>
+    </w:r>
+    <w:r>
+      <w:rPr>
+        <w:b/>
+        <w:bCs/>
+        <w:noProof/>
+      </w:rPr>
+      <w:t>2</w:t>
+    </w:r>
+    <w:r>
+      <w:rPr>
+        <w:b/>
+        <w:bCs/>
+        <w:noProof/>
+      </w:rPr>
+      <w:fldChar w:fldCharType="end"/>
+    </w:r>
+    <w:r>
+      <w:ptab w:relativeTo="margin" w:alignment="center" w:leader="none"/>
+    </w:r>
+    <w:r>
+      <w:t>Thursday, January 25, 2018</w:t>
+    </w:r>
+    <w:r>
+      <w:ptab w:relativeTo="margin" w:alignment="right" w:leader="none"/>
+    </w:r>
+    <w:fldSimple w:instr=" FILENAME \* MERGEFORMAT ">
+      <w:r>
+        <w:rPr>
+          <w:noProof/>
+        </w:rPr>
+        <w:t>Code change log.docx</w:t>
+      </w:r>
+    </w:fldSimple>
+  </w:p>
+</w:ftr>
+</file>
+
+<file path=word/footnotes.xml><?xml version="1.0" encoding="utf-8"?>
+<w:footnotes xmlns:wpc="http://schemas.microsoft.com/office/word/2010/wordprocessingCanvas" xmlns:mc="http://schemas.openxmlformats.org/markup-compatibility/2006" xmlns:o="urn:schemas-microsoft-com:office:office" xmlns:r="http://schemas.openxmlformats.org/officeDocument/2006/relationships" xmlns:m="http://schemas.openxmlformats.org/officeDocument/2006/math" xmlns:v="urn:schemas-microsoft-com:vml" xmlns:wp14="http://schemas.microsoft.com/office/word/2010/wordprocessingDrawing" xmlns:wp="http://schemas.openxmlformats.org/drawingml/2006/wordprocessingDrawing" xmlns:w10="urn:schemas-microsoft-com:office:word" xmlns:w="http://schemas.openxmlformats.org/wordprocessingml/2006/main" xmlns:w14="http://schemas.microsoft.com/office/word/2010/wordml" xmlns:w15="http://schemas.microsoft.com/office/word/2012/wordml" xmlns:wpg="http://schemas.microsoft.com/office/word/2010/wordprocessingGroup" xmlns:wpi="http://schemas.microsoft.com/office/word/2010/wordprocessingInk" xmlns:wne="http://schemas.microsoft.com/office/word/2006/wordml" xmlns:wps="http://schemas.microsoft.com/office/word/2010/wordprocessingShape" mc:Ignorable="w14 w15 wp14">
+  <w:footnote w:type="separator" w:id="-1">
+    <w:p>
+      <w:pPr>
+        <w:spacing w:after="0" w:line="240" w:lineRule="auto"/>
+      </w:pPr>
+      <w:r>
+        <w:separator/>
+      </w:r>
+    </w:p>
+  </w:footnote>
+  <w:footnote w:type="continuationSeparator" w:id="0">
+    <w:p>
+      <w:pPr>
+        <w:spacing w:after="0" w:line="240" w:lineRule="auto"/>
+      </w:pPr>
+      <w:r>
+        <w:continuationSeparator/>
+      </w:r>
+    </w:p>
+  </w:footnote>
+</w:footnotes>
+</file>
+
+<file path=word/header1.xml><?xml version="1.0" encoding="utf-8"?>
+<w:hdr xmlns:wpc="http://schemas.microsoft.com/office/word/2010/wordprocessingCanvas" xmlns:mc="http://schemas.openxmlformats.org/markup-compatibility/2006" xmlns:o="urn:schemas-microsoft-com:office:office" xmlns:r="http://schemas.openxmlformats.org/officeDocument/2006/relationships" xmlns:m="http://schemas.openxmlformats.org/officeDocument/2006/math" xmlns:v="urn:schemas-microsoft-com:vml" xmlns:wp14="http://schemas.microsoft.com/office/word/2010/wordprocessingDrawing" xmlns:wp="http://schemas.openxmlformats.org/drawingml/2006/wordprocessingDrawing" xmlns:w10="urn:schemas-microsoft-com:office:word" xmlns:w="http://schemas.openxmlformats.org/wordprocessingml/2006/main" xmlns:w14="http://schemas.microsoft.com/office/word/2010/wordml" xmlns:w15="http://schemas.microsoft.com/office/word/2012/wordml" xmlns:wpg="http://schemas.microsoft.com/office/word/2010/wordprocessingGroup" xmlns:wpi="http://schemas.microsoft.com/office/word/2010/wordprocessingInk" xmlns:wne="http://schemas.microsoft.com/office/word/2006/wordml" xmlns:wps="http://schemas.microsoft.com/office/word/2010/wordprocessingShape" mc:Ignorable="w14 w15 wp14">
+  <w:p>
+    <w:pPr>
+      <w:pStyle w:val="Heading1"/>
+    </w:pPr>
+    <w:r>
+      <w:t>Code change log</w:t>
+    </w:r>
+  </w:p>
+  <w:p>
+    <w:pPr>
+      <w:pStyle w:val="Header"/>
+    </w:pPr>
+  </w:p>
+</w:hdr>
 </file>
 
 <file path=word/styles.xml><?xml version="1.0" encoding="utf-8"?>
@@ -1028,6 +1152,50 @@
       <w:szCs w:val="18"/>
     </w:rPr>
   </w:style>
+  <w:style w:type="paragraph" w:styleId="Header">
+    <w:name w:val="header"/>
+    <w:basedOn w:val="Normal"/>
+    <w:link w:val="HeaderChar"/>
+    <w:uiPriority w:val="99"/>
+    <w:unhideWhenUsed/>
+    <w:rsid w:val="00A94901"/>
+    <w:pPr>
+      <w:tabs>
+        <w:tab w:val="center" w:pos="4680"/>
+        <w:tab w:val="right" w:pos="9360"/>
+      </w:tabs>
+      <w:spacing w:after="0" w:line="240" w:lineRule="auto"/>
+    </w:pPr>
+  </w:style>
+  <w:style w:type="character" w:customStyle="1" w:styleId="HeaderChar">
+    <w:name w:val="Header Char"/>
+    <w:basedOn w:val="DefaultParagraphFont"/>
+    <w:link w:val="Header"/>
+    <w:uiPriority w:val="99"/>
+    <w:rsid w:val="00A94901"/>
+  </w:style>
+  <w:style w:type="paragraph" w:styleId="Footer">
+    <w:name w:val="footer"/>
+    <w:basedOn w:val="Normal"/>
+    <w:link w:val="FooterChar"/>
+    <w:uiPriority w:val="99"/>
+    <w:unhideWhenUsed/>
+    <w:rsid w:val="00A94901"/>
+    <w:pPr>
+      <w:tabs>
+        <w:tab w:val="center" w:pos="4680"/>
+        <w:tab w:val="right" w:pos="9360"/>
+      </w:tabs>
+      <w:spacing w:after="0" w:line="240" w:lineRule="auto"/>
+    </w:pPr>
+  </w:style>
+  <w:style w:type="character" w:customStyle="1" w:styleId="FooterChar">
+    <w:name w:val="Footer Char"/>
+    <w:basedOn w:val="DefaultParagraphFont"/>
+    <w:link w:val="Footer"/>
+    <w:uiPriority w:val="99"/>
+    <w:rsid w:val="00A94901"/>
+  </w:style>
 </w:styles>
 </file>
 

</xml_diff>